<commit_message>
updated codes for Henrik
</commit_message>
<xml_diff>
--- a/misc/sds/atc-codes.docx
+++ b/misc/sds/atc-codes.docx
@@ -34613,6 +34613,394 @@
         <w:tc>
           <w:tcPr>
             <w:tcBorders>
+              <w:bottom w:val="none" w:sz="0" w:space="0" w:color="000000"/>
+              <w:top w:val="none" w:sz="0" w:space="0" w:color="000000"/>
+              <w:left w:val="none" w:sz="0" w:space="0" w:color="000000"/>
+              <w:right w:val="none" w:sz="0" w:space="0" w:color="000000"/>
+            </w:tcBorders>
+            <w:shd w:val="clear" w:color="auto" w:fill="FFFFFF"/>
+            <w:tcMar>
+              <w:top w:w="0" w:type="dxa"/>
+              <w:bottom w:w="0" w:type="dxa"/>
+              <w:left w:w="0" w:type="dxa"/>
+              <w:right w:w="0" w:type="dxa"/>
+            </w:tcMar>
+            <w:vAlign w:val="center"/>
+          </w:tcPr>
+          <w:p>
+            <w:pPr>
+              <w:pStyle w:val="Normal"/>
+              <w:jc w:val="left"/>
+              <w:keepNext/>
+              <w:pBdr>
+                <w:bottom w:val="none" w:sz="0" w:space="0" w:color="000000"/>
+                <w:top w:val="none" w:sz="0" w:space="0" w:color="000000"/>
+                <w:left w:val="none" w:sz="0" w:space="0" w:color="000000"/>
+                <w:right w:val="none" w:sz="0" w:space="0" w:color="000000"/>
+              </w:pBdr>
+              <w:spacing w:after="100" w:before="100" w:line="240"/>
+              <w:ind w:firstLine="0" w:left="100" w:right="100"/>
+            </w:pPr>
+            <w:r xmlns:w="http://schemas.openxmlformats.org/wordprocessingml/2006/main" xmlns:wp="http://schemas.openxmlformats.org/drawingml/2006/wordprocessingDrawing" xmlns:r="http://schemas.openxmlformats.org/officeDocument/2006/relationships" xmlns:w14="http://schemas.microsoft.com/office/word/2010/wordml">
+              <w:rPr>
+                <w:rFonts w:ascii="Times New Roman" w:hAnsi="Times New Roman" w:eastAsia="Times New Roman" w:cs="Times New Roman"/>
+                <w:i w:val="false"/>
+                <w:b w:val="false"/>
+                <w:u w:val="none"/>
+                <w:sz w:val="24"/>
+                <w:szCs w:val="24"/>
+                <w:color w:val="000000"/>
+              </w:rPr>
+              <w:t xml:space="preserve"/>
+            </w:r>
+          </w:p>
+        </w:tc>
+        <w:tc>
+          <w:tcPr>
+            <w:tcBorders>
+              <w:bottom w:val="none" w:sz="0" w:space="0" w:color="000000"/>
+              <w:top w:val="none" w:sz="0" w:space="0" w:color="000000"/>
+              <w:left w:val="none" w:sz="0" w:space="0" w:color="000000"/>
+              <w:right w:val="none" w:sz="0" w:space="0" w:color="000000"/>
+            </w:tcBorders>
+            <w:shd w:val="clear" w:color="auto" w:fill="FFFFFF"/>
+            <w:tcMar>
+              <w:top w:w="0" w:type="dxa"/>
+              <w:bottom w:w="0" w:type="dxa"/>
+              <w:left w:w="0" w:type="dxa"/>
+              <w:right w:w="0" w:type="dxa"/>
+            </w:tcMar>
+            <w:vAlign w:val="center"/>
+          </w:tcPr>
+          <w:p>
+            <w:pPr>
+              <w:pStyle w:val="Normal"/>
+              <w:jc w:val="left"/>
+              <w:keepNext/>
+              <w:pBdr>
+                <w:bottom w:val="none" w:sz="0" w:space="0" w:color="000000"/>
+                <w:top w:val="none" w:sz="0" w:space="0" w:color="000000"/>
+                <w:left w:val="none" w:sz="0" w:space="0" w:color="000000"/>
+                <w:right w:val="none" w:sz="0" w:space="0" w:color="000000"/>
+              </w:pBdr>
+              <w:spacing w:after="100" w:before="100" w:line="240"/>
+              <w:ind w:firstLine="0" w:left="100" w:right="100"/>
+            </w:pPr>
+            <w:r xmlns:w="http://schemas.openxmlformats.org/wordprocessingml/2006/main" xmlns:wp="http://schemas.openxmlformats.org/drawingml/2006/wordprocessingDrawing" xmlns:r="http://schemas.openxmlformats.org/officeDocument/2006/relationships" xmlns:w14="http://schemas.microsoft.com/office/word/2010/wordml">
+              <w:rPr>
+                <w:rFonts w:ascii="Times New Roman" w:hAnsi="Times New Roman" w:eastAsia="Times New Roman" w:cs="Times New Roman"/>
+                <w:i w:val="false"/>
+                <w:b w:val="false"/>
+                <w:u w:val="none"/>
+                <w:sz w:val="24"/>
+                <w:szCs w:val="24"/>
+                <w:color w:val="000000"/>
+              </w:rPr>
+              <w:t xml:space="preserve">N06CA</w:t>
+            </w:r>
+          </w:p>
+        </w:tc>
+      </w:tr>
+      <w:tr>
+        <w:trPr>
+          <w:cantSplit/>
+          <w:trHeight w:val="360" w:hRule="auto"/>
+        </w:trPr>
+        body193
+        <w:tc>
+          <w:tcPr>
+            <w:tcBorders>
+              <w:bottom w:val="none" w:sz="0" w:space="0" w:color="000000"/>
+              <w:top w:val="none" w:sz="0" w:space="0" w:color="000000"/>
+              <w:left w:val="none" w:sz="0" w:space="0" w:color="000000"/>
+              <w:right w:val="none" w:sz="0" w:space="0" w:color="000000"/>
+            </w:tcBorders>
+            <w:shd w:val="clear" w:color="auto" w:fill="FFFFFF"/>
+            <w:tcMar>
+              <w:top w:w="0" w:type="dxa"/>
+              <w:bottom w:w="0" w:type="dxa"/>
+              <w:left w:w="0" w:type="dxa"/>
+              <w:right w:w="0" w:type="dxa"/>
+            </w:tcMar>
+            <w:vAlign w:val="center"/>
+          </w:tcPr>
+          <w:p>
+            <w:pPr>
+              <w:pStyle w:val="Normal"/>
+              <w:jc w:val="left"/>
+              <w:keepNext/>
+              <w:pBdr>
+                <w:bottom w:val="none" w:sz="0" w:space="0" w:color="000000"/>
+                <w:top w:val="none" w:sz="0" w:space="0" w:color="000000"/>
+                <w:left w:val="none" w:sz="0" w:space="0" w:color="000000"/>
+                <w:right w:val="none" w:sz="0" w:space="0" w:color="000000"/>
+              </w:pBdr>
+              <w:spacing w:after="100" w:before="100" w:line="240"/>
+              <w:ind w:firstLine="0" w:left="100" w:right="100"/>
+            </w:pPr>
+            <w:r xmlns:w="http://schemas.openxmlformats.org/wordprocessingml/2006/main" xmlns:wp="http://schemas.openxmlformats.org/drawingml/2006/wordprocessingDrawing" xmlns:r="http://schemas.openxmlformats.org/officeDocument/2006/relationships" xmlns:w14="http://schemas.microsoft.com/office/word/2010/wordml">
+              <w:rPr>
+                <w:rFonts w:ascii="Times New Roman" w:hAnsi="Times New Roman" w:eastAsia="Times New Roman" w:cs="Times New Roman"/>
+                <w:i w:val="false"/>
+                <w:b w:val="false"/>
+                <w:u w:val="none"/>
+                <w:sz w:val="24"/>
+                <w:szCs w:val="24"/>
+                <w:color w:val="000000"/>
+              </w:rPr>
+              <w:t xml:space="preserve"/>
+            </w:r>
+          </w:p>
+        </w:tc>
+        <w:tc>
+          <w:tcPr>
+            <w:tcBorders>
+              <w:bottom w:val="none" w:sz="0" w:space="0" w:color="000000"/>
+              <w:top w:val="none" w:sz="0" w:space="0" w:color="000000"/>
+              <w:left w:val="none" w:sz="0" w:space="0" w:color="000000"/>
+              <w:right w:val="none" w:sz="0" w:space="0" w:color="000000"/>
+            </w:tcBorders>
+            <w:shd w:val="clear" w:color="auto" w:fill="FFFFFF"/>
+            <w:tcMar>
+              <w:top w:w="0" w:type="dxa"/>
+              <w:bottom w:w="0" w:type="dxa"/>
+              <w:left w:w="0" w:type="dxa"/>
+              <w:right w:w="0" w:type="dxa"/>
+            </w:tcMar>
+            <w:vAlign w:val="center"/>
+          </w:tcPr>
+          <w:p>
+            <w:pPr>
+              <w:pStyle w:val="Normal"/>
+              <w:jc w:val="left"/>
+              <w:keepNext/>
+              <w:pBdr>
+                <w:bottom w:val="none" w:sz="0" w:space="0" w:color="000000"/>
+                <w:top w:val="none" w:sz="0" w:space="0" w:color="000000"/>
+                <w:left w:val="none" w:sz="0" w:space="0" w:color="000000"/>
+                <w:right w:val="none" w:sz="0" w:space="0" w:color="000000"/>
+              </w:pBdr>
+              <w:spacing w:after="100" w:before="100" w:line="240"/>
+              <w:ind w:firstLine="0" w:left="100" w:right="100"/>
+            </w:pPr>
+            <w:r xmlns:w="http://schemas.openxmlformats.org/wordprocessingml/2006/main" xmlns:wp="http://schemas.openxmlformats.org/drawingml/2006/wordprocessingDrawing" xmlns:r="http://schemas.openxmlformats.org/officeDocument/2006/relationships" xmlns:w14="http://schemas.microsoft.com/office/word/2010/wordml">
+              <w:rPr>
+                <w:rFonts w:ascii="Times New Roman" w:hAnsi="Times New Roman" w:eastAsia="Times New Roman" w:cs="Times New Roman"/>
+                <w:i w:val="false"/>
+                <w:b w:val="false"/>
+                <w:u w:val="none"/>
+                <w:sz w:val="24"/>
+                <w:szCs w:val="24"/>
+                <w:color w:val="000000"/>
+              </w:rPr>
+              <w:t xml:space="preserve">N03A</w:t>
+            </w:r>
+          </w:p>
+        </w:tc>
+      </w:tr>
+      <w:tr>
+        <w:trPr>
+          <w:cantSplit/>
+          <w:trHeight w:val="360" w:hRule="auto"/>
+        </w:trPr>
+        body194
+        <w:tc>
+          <w:tcPr>
+            <w:tcBorders>
+              <w:bottom w:val="none" w:sz="0" w:space="0" w:color="000000"/>
+              <w:top w:val="none" w:sz="0" w:space="0" w:color="000000"/>
+              <w:left w:val="none" w:sz="0" w:space="0" w:color="000000"/>
+              <w:right w:val="none" w:sz="0" w:space="0" w:color="000000"/>
+            </w:tcBorders>
+            <w:shd w:val="clear" w:color="auto" w:fill="FFFFFF"/>
+            <w:tcMar>
+              <w:top w:w="0" w:type="dxa"/>
+              <w:bottom w:w="0" w:type="dxa"/>
+              <w:left w:w="0" w:type="dxa"/>
+              <w:right w:w="0" w:type="dxa"/>
+            </w:tcMar>
+            <w:vAlign w:val="center"/>
+          </w:tcPr>
+          <w:p>
+            <w:pPr>
+              <w:pStyle w:val="Normal"/>
+              <w:jc w:val="left"/>
+              <w:keepNext/>
+              <w:pBdr>
+                <w:bottom w:val="none" w:sz="0" w:space="0" w:color="000000"/>
+                <w:top w:val="none" w:sz="0" w:space="0" w:color="000000"/>
+                <w:left w:val="none" w:sz="0" w:space="0" w:color="000000"/>
+                <w:right w:val="none" w:sz="0" w:space="0" w:color="000000"/>
+              </w:pBdr>
+              <w:spacing w:after="100" w:before="100" w:line="240"/>
+              <w:ind w:firstLine="0" w:left="100" w:right="100"/>
+            </w:pPr>
+            <w:r xmlns:w="http://schemas.openxmlformats.org/wordprocessingml/2006/main" xmlns:wp="http://schemas.openxmlformats.org/drawingml/2006/wordprocessingDrawing" xmlns:r="http://schemas.openxmlformats.org/officeDocument/2006/relationships" xmlns:w14="http://schemas.microsoft.com/office/word/2010/wordml">
+              <w:rPr>
+                <w:rFonts w:ascii="Times New Roman" w:hAnsi="Times New Roman" w:eastAsia="Times New Roman" w:cs="Times New Roman"/>
+                <w:i w:val="false"/>
+                <w:b w:val="false"/>
+                <w:u w:val="none"/>
+                <w:sz w:val="24"/>
+                <w:szCs w:val="24"/>
+                <w:color w:val="000000"/>
+              </w:rPr>
+              <w:t xml:space="preserve"/>
+            </w:r>
+          </w:p>
+        </w:tc>
+        <w:tc>
+          <w:tcPr>
+            <w:tcBorders>
+              <w:bottom w:val="none" w:sz="0" w:space="0" w:color="000000"/>
+              <w:top w:val="none" w:sz="0" w:space="0" w:color="000000"/>
+              <w:left w:val="none" w:sz="0" w:space="0" w:color="000000"/>
+              <w:right w:val="none" w:sz="0" w:space="0" w:color="000000"/>
+            </w:tcBorders>
+            <w:shd w:val="clear" w:color="auto" w:fill="FFFFFF"/>
+            <w:tcMar>
+              <w:top w:w="0" w:type="dxa"/>
+              <w:bottom w:w="0" w:type="dxa"/>
+              <w:left w:w="0" w:type="dxa"/>
+              <w:right w:w="0" w:type="dxa"/>
+            </w:tcMar>
+            <w:vAlign w:val="center"/>
+          </w:tcPr>
+          <w:p>
+            <w:pPr>
+              <w:pStyle w:val="Normal"/>
+              <w:jc w:val="left"/>
+              <w:keepNext/>
+              <w:pBdr>
+                <w:bottom w:val="none" w:sz="0" w:space="0" w:color="000000"/>
+                <w:top w:val="none" w:sz="0" w:space="0" w:color="000000"/>
+                <w:left w:val="none" w:sz="0" w:space="0" w:color="000000"/>
+                <w:right w:val="none" w:sz="0" w:space="0" w:color="000000"/>
+              </w:pBdr>
+              <w:spacing w:after="100" w:before="100" w:line="240"/>
+              <w:ind w:firstLine="0" w:left="100" w:right="100"/>
+            </w:pPr>
+            <w:r xmlns:w="http://schemas.openxmlformats.org/wordprocessingml/2006/main" xmlns:wp="http://schemas.openxmlformats.org/drawingml/2006/wordprocessingDrawing" xmlns:r="http://schemas.openxmlformats.org/officeDocument/2006/relationships" xmlns:w14="http://schemas.microsoft.com/office/word/2010/wordml">
+              <w:rPr>
+                <w:rFonts w:ascii="Times New Roman" w:hAnsi="Times New Roman" w:eastAsia="Times New Roman" w:cs="Times New Roman"/>
+                <w:i w:val="false"/>
+                <w:b w:val="false"/>
+                <w:u w:val="none"/>
+                <w:sz w:val="24"/>
+                <w:szCs w:val="24"/>
+                <w:color w:val="000000"/>
+              </w:rPr>
+              <w:t xml:space="preserve">N05B</w:t>
+            </w:r>
+          </w:p>
+        </w:tc>
+      </w:tr>
+      <w:tr>
+        <w:trPr>
+          <w:cantSplit/>
+          <w:trHeight w:val="360" w:hRule="auto"/>
+        </w:trPr>
+        body195
+        <w:tc>
+          <w:tcPr>
+            <w:tcBorders>
+              <w:bottom w:val="none" w:sz="0" w:space="0" w:color="000000"/>
+              <w:top w:val="none" w:sz="0" w:space="0" w:color="000000"/>
+              <w:left w:val="none" w:sz="0" w:space="0" w:color="000000"/>
+              <w:right w:val="none" w:sz="0" w:space="0" w:color="000000"/>
+            </w:tcBorders>
+            <w:shd w:val="clear" w:color="auto" w:fill="FFFFFF"/>
+            <w:tcMar>
+              <w:top w:w="0" w:type="dxa"/>
+              <w:bottom w:w="0" w:type="dxa"/>
+              <w:left w:w="0" w:type="dxa"/>
+              <w:right w:w="0" w:type="dxa"/>
+            </w:tcMar>
+            <w:vAlign w:val="center"/>
+          </w:tcPr>
+          <w:p>
+            <w:pPr>
+              <w:pStyle w:val="Normal"/>
+              <w:jc w:val="left"/>
+              <w:keepNext/>
+              <w:pBdr>
+                <w:bottom w:val="none" w:sz="0" w:space="0" w:color="000000"/>
+                <w:top w:val="none" w:sz="0" w:space="0" w:color="000000"/>
+                <w:left w:val="none" w:sz="0" w:space="0" w:color="000000"/>
+                <w:right w:val="none" w:sz="0" w:space="0" w:color="000000"/>
+              </w:pBdr>
+              <w:spacing w:after="100" w:before="100" w:line="240"/>
+              <w:ind w:firstLine="0" w:left="100" w:right="100"/>
+            </w:pPr>
+            <w:r xmlns:w="http://schemas.openxmlformats.org/wordprocessingml/2006/main" xmlns:wp="http://schemas.openxmlformats.org/drawingml/2006/wordprocessingDrawing" xmlns:r="http://schemas.openxmlformats.org/officeDocument/2006/relationships" xmlns:w14="http://schemas.microsoft.com/office/word/2010/wordml">
+              <w:rPr>
+                <w:rFonts w:ascii="Times New Roman" w:hAnsi="Times New Roman" w:eastAsia="Times New Roman" w:cs="Times New Roman"/>
+                <w:i w:val="false"/>
+                <w:b w:val="false"/>
+                <w:u w:val="none"/>
+                <w:sz w:val="24"/>
+                <w:szCs w:val="24"/>
+                <w:color w:val="000000"/>
+              </w:rPr>
+              <w:t xml:space="preserve"/>
+            </w:r>
+          </w:p>
+        </w:tc>
+        <w:tc>
+          <w:tcPr>
+            <w:tcBorders>
+              <w:bottom w:val="none" w:sz="0" w:space="0" w:color="000000"/>
+              <w:top w:val="none" w:sz="0" w:space="0" w:color="000000"/>
+              <w:left w:val="none" w:sz="0" w:space="0" w:color="000000"/>
+              <w:right w:val="none" w:sz="0" w:space="0" w:color="000000"/>
+            </w:tcBorders>
+            <w:shd w:val="clear" w:color="auto" w:fill="FFFFFF"/>
+            <w:tcMar>
+              <w:top w:w="0" w:type="dxa"/>
+              <w:bottom w:w="0" w:type="dxa"/>
+              <w:left w:w="0" w:type="dxa"/>
+              <w:right w:w="0" w:type="dxa"/>
+            </w:tcMar>
+            <w:vAlign w:val="center"/>
+          </w:tcPr>
+          <w:p>
+            <w:pPr>
+              <w:pStyle w:val="Normal"/>
+              <w:jc w:val="left"/>
+              <w:keepNext/>
+              <w:pBdr>
+                <w:bottom w:val="none" w:sz="0" w:space="0" w:color="000000"/>
+                <w:top w:val="none" w:sz="0" w:space="0" w:color="000000"/>
+                <w:left w:val="none" w:sz="0" w:space="0" w:color="000000"/>
+                <w:right w:val="none" w:sz="0" w:space="0" w:color="000000"/>
+              </w:pBdr>
+              <w:spacing w:after="100" w:before="100" w:line="240"/>
+              <w:ind w:firstLine="0" w:left="100" w:right="100"/>
+            </w:pPr>
+            <w:r xmlns:w="http://schemas.openxmlformats.org/wordprocessingml/2006/main" xmlns:wp="http://schemas.openxmlformats.org/drawingml/2006/wordprocessingDrawing" xmlns:r="http://schemas.openxmlformats.org/officeDocument/2006/relationships" xmlns:w14="http://schemas.microsoft.com/office/word/2010/wordml">
+              <w:rPr>
+                <w:rFonts w:ascii="Times New Roman" w:hAnsi="Times New Roman" w:eastAsia="Times New Roman" w:cs="Times New Roman"/>
+                <w:i w:val="false"/>
+                <w:b w:val="false"/>
+                <w:u w:val="none"/>
+                <w:sz w:val="24"/>
+                <w:szCs w:val="24"/>
+                <w:color w:val="000000"/>
+              </w:rPr>
+              <w:t xml:space="preserve">N05C</w:t>
+            </w:r>
+          </w:p>
+        </w:tc>
+      </w:tr>
+      <w:tr>
+        <w:trPr>
+          <w:cantSplit/>
+          <w:trHeight w:val="360" w:hRule="auto"/>
+        </w:trPr>
+        body196
+        <w:tc>
+          <w:tcPr>
+            <w:tcBorders>
               <w:bottom w:val="single" w:sz="8" w:space="0" w:color="000000"/>
               <w:top w:val="none" w:sz="0" w:space="0" w:color="000000"/>
               <w:left w:val="none" w:sz="0" w:space="0" w:color="000000"/>
@@ -34696,7 +35084,7 @@
                 <w:szCs w:val="24"/>
                 <w:color w:val="000000"/>
               </w:rPr>
-              <w:t xml:space="preserve">N06CA</w:t>
+              <w:t xml:space="preserve">N07B</w:t>
             </w:r>
           </w:p>
         </w:tc>

</xml_diff>